<commit_message>
Added foreign key to investor from access rights
</commit_message>
<xml_diff>
--- a/public/sample_uploads/FundDocVariables.docx
+++ b/public/sample_uploads/FundDocVariables.docx
@@ -11,6 +11,33 @@
         <w:rPr>
           <w:rFonts w:ascii="Droid Sans Mono;monospace;monospace" w:hAnsi="Droid Sans Mono;monospace;monospace"/>
           <w:b w:val="false"/>
+          <w:b w:val="false"/>
+          <w:color w:val="0C969B"/>
+          <w:sz w:val="21"/>
+          <w:shd w:fill="FBFBFB" w:val="clear"/>
+        </w:rPr>
+      </w:pPr>
+      <w:r>
+        <w:rPr>
+          <w:rFonts w:ascii="Droid Sans Mono;monospace;monospace" w:hAnsi="Droid Sans Mono;monospace;monospace"/>
+          <w:b w:val="false"/>
+          <w:color w:val="0C969B"/>
+          <w:sz w:val="21"/>
+          <w:shd w:fill="FBFBFB" w:val="clear"/>
+        </w:rPr>
+        <w:t>DATE</w:t>
+      </w:r>
+    </w:p>
+    <w:p>
+      <w:pPr>
+        <w:pStyle w:val="Normal"/>
+        <w:bidi w:val="0"/>
+        <w:spacing w:lineRule="atLeast" w:line="285"/>
+        <w:jc w:val="left"/>
+        <w:rPr>
+          <w:rFonts w:ascii="Droid Sans Mono;monospace;monospace" w:hAnsi="Droid Sans Mono;monospace;monospace"/>
+          <w:b w:val="false"/>
+          <w:b w:val="false"/>
           <w:color w:val="0C969B"/>
           <w:sz w:val="21"/>
           <w:shd w:fill="FBFBFB" w:val="clear"/>
@@ -36,6 +63,7 @@
         <w:rPr>
           <w:rFonts w:ascii="Droid Sans Mono;monospace;monospace" w:hAnsi="Droid Sans Mono;monospace;monospace"/>
           <w:b w:val="false"/>
+          <w:b w:val="false"/>
           <w:color w:val="0C969B"/>
           <w:sz w:val="21"/>
           <w:shd w:fill="FBFBFB" w:val="clear"/>
@@ -61,6 +89,7 @@
         <w:rPr>
           <w:rFonts w:ascii="Droid Sans Mono;monospace;monospace" w:hAnsi="Droid Sans Mono;monospace;monospace"/>
           <w:b w:val="false"/>
+          <w:b w:val="false"/>
           <w:color w:val="0C969B"/>
           <w:sz w:val="21"/>
           <w:shd w:fill="FBFBFB" w:val="clear"/>
@@ -86,6 +115,7 @@
         <w:rPr>
           <w:rFonts w:ascii="Droid Sans Mono;monospace;monospace" w:hAnsi="Droid Sans Mono;monospace;monospace"/>
           <w:b w:val="false"/>
+          <w:b w:val="false"/>
           <w:color w:val="0C969B"/>
           <w:sz w:val="21"/>
           <w:shd w:fill="FBFBFB" w:val="clear"/>
@@ -111,6 +141,43 @@
         <w:rPr>
           <w:rFonts w:ascii="Droid Sans Mono;monospace;monospace" w:hAnsi="Droid Sans Mono;monospace;monospace"/>
           <w:b w:val="false"/>
+          <w:b w:val="false"/>
+          <w:color w:val="0C969B"/>
+          <w:sz w:val="21"/>
+          <w:shd w:fill="FBFBFB" w:val="clear"/>
+        </w:rPr>
+      </w:pPr>
+      <w:r>
+        <w:rPr>
+          <w:rFonts w:ascii="Droid Sans Mono;monospace;monospace" w:hAnsi="Droid Sans Mono;monospace;monospace"/>
+          <w:b w:val="false"/>
+          <w:color w:val="0C969B"/>
+          <w:sz w:val="21"/>
+          <w:shd w:fill="FBFBFB" w:val="clear"/>
+        </w:rPr>
+        <w:t>COMMITMENT_</w:t>
+      </w:r>
+      <w:r>
+        <w:rPr>
+          <w:rFonts w:ascii="Droid Sans Mono;monospace;monospace" w:hAnsi="Droid Sans Mono;monospace;monospace"/>
+          <w:b w:val="false"/>
+          <w:color w:val="0C969B"/>
+          <w:sz w:val="21"/>
+          <w:shd w:fill="FBFBFB" w:val="clear"/>
+        </w:rPr>
+        <w:t>PPM_NUMBER</w:t>
+      </w:r>
+    </w:p>
+    <w:p>
+      <w:pPr>
+        <w:pStyle w:val="Normal"/>
+        <w:bidi w:val="0"/>
+        <w:spacing w:lineRule="atLeast" w:line="285"/>
+        <w:jc w:val="left"/>
+        <w:rPr>
+          <w:rFonts w:ascii="Droid Sans Mono;monospace;monospace" w:hAnsi="Droid Sans Mono;monospace;monospace"/>
+          <w:b w:val="false"/>
+          <w:b w:val="false"/>
           <w:color w:val="0C969B"/>
           <w:sz w:val="21"/>
           <w:shd w:fill="FBFBFB" w:val="clear"/>
@@ -136,6 +203,7 @@
         <w:rPr>
           <w:rFonts w:ascii="Droid Sans Mono;monospace;monospace" w:hAnsi="Droid Sans Mono;monospace;monospace"/>
           <w:b w:val="false"/>
+          <w:b w:val="false"/>
           <w:color w:val="0C969B"/>
           <w:sz w:val="21"/>
           <w:shd w:fill="FBFBFB" w:val="clear"/>
@@ -183,6 +251,7 @@
         <w:rPr>
           <w:rFonts w:ascii="Droid Sans Mono;monospace;monospace" w:hAnsi="Droid Sans Mono;monospace;monospace"/>
           <w:b w:val="false"/>
+          <w:b w:val="false"/>
           <w:color w:val="0C969B"/>
           <w:sz w:val="21"/>
           <w:shd w:fill="FBFBFB" w:val="clear"/>
@@ -219,6 +288,7 @@
         <w:rPr>
           <w:rFonts w:ascii="Droid Sans Mono;monospace;monospace" w:hAnsi="Droid Sans Mono;monospace;monospace"/>
           <w:b w:val="false"/>
+          <w:b w:val="false"/>
           <w:color w:val="0C969B"/>
           <w:sz w:val="21"/>
           <w:shd w:fill="FBFBFB" w:val="clear"/>
@@ -266,6 +336,7 @@
         <w:rPr>
           <w:rFonts w:ascii="Droid Sans Mono;monospace;monospace" w:hAnsi="Droid Sans Mono;monospace;monospace"/>
           <w:b w:val="false"/>
+          <w:b w:val="false"/>
           <w:color w:val="0C969B"/>
           <w:sz w:val="21"/>
           <w:shd w:fill="FBFBFB" w:val="clear"/>
@@ -290,6 +361,7 @@
         <w:rPr>
           <w:rFonts w:ascii="Droid Sans Mono;monospace;monospace" w:hAnsi="Droid Sans Mono;monospace;monospace"/>
           <w:b w:val="false"/>
+          <w:b w:val="false"/>
           <w:color w:val="0C969B"/>
           <w:sz w:val="21"/>
           <w:shd w:fill="FBFBFB" w:val="clear"/>
@@ -314,6 +386,7 @@
         <w:rPr>
           <w:rFonts w:ascii="Droid Sans Mono;monospace;monospace" w:hAnsi="Droid Sans Mono;monospace;monospace"/>
           <w:b w:val="false"/>
+          <w:b w:val="false"/>
           <w:color w:val="0C969B"/>
           <w:sz w:val="21"/>
           <w:shd w:fill="FBFBFB" w:val="clear"/>
@@ -338,6 +411,7 @@
         <w:rPr>
           <w:rFonts w:ascii="Droid Sans Mono;monospace;monospace" w:hAnsi="Droid Sans Mono;monospace;monospace"/>
           <w:b w:val="false"/>
+          <w:b w:val="false"/>
           <w:color w:val="0C969B"/>
           <w:sz w:val="21"/>
           <w:shd w:fill="FBFBFB" w:val="clear"/>
@@ -362,6 +436,7 @@
         <w:rPr>
           <w:rFonts w:ascii="Droid Sans Mono;monospace;monospace" w:hAnsi="Droid Sans Mono;monospace;monospace"/>
           <w:b w:val="false"/>
+          <w:b w:val="false"/>
           <w:color w:val="0C969B"/>
           <w:sz w:val="21"/>
           <w:shd w:fill="FBFBFB" w:val="clear"/>
@@ -397,6 +472,7 @@
         <w:jc w:val="left"/>
         <w:rPr>
           <w:rFonts w:ascii="Droid Sans Mono;monospace;monospace" w:hAnsi="Droid Sans Mono;monospace;monospace"/>
+          <w:b w:val="false"/>
           <w:b w:val="false"/>
           <w:color w:val="0C969B"/>
           <w:sz w:val="21"/>
@@ -432,6 +508,7 @@
       <w:pgNumType w:fmt="decimal"/>
       <w:formProt w:val="false"/>
       <w:textDirection w:val="lrTb"/>
+      <w:docGrid w:type="default" w:linePitch="100" w:charSpace="0"/>
     </w:sectPr>
   </w:body>
 </w:document>
@@ -451,7 +528,6 @@
     </w:rPrDefault>
     <w:pPrDefault>
       <w:pPr>
-        <w:widowControl/>
         <w:suppressAutoHyphens w:val="true"/>
       </w:pPr>
     </w:pPrDefault>
@@ -461,7 +537,10 @@
     <w:qFormat/>
     <w:pPr>
       <w:widowControl/>
+      <w:suppressAutoHyphens w:val="true"/>
       <w:bidi w:val="0"/>
+      <w:spacing w:before="0" w:after="0"/>
+      <w:jc w:val="left"/>
     </w:pPr>
     <w:rPr>
       <w:rFonts w:ascii="Liberation Serif" w:hAnsi="Liberation Serif" w:eastAsia="Noto Serif CJK SC" w:cs="Lohit Devanagari"/>

</xml_diff>